<commit_message>
lab_1 updated (#2) 2021
</commit_message>
<xml_diff>
--- a/lab_1/attachments/report.docx
+++ b/lab_1/attachments/report.docx
@@ -384,13 +384,13 @@
         <w:rPr>
           <w:sz w:val="28"/>
         </w:rPr>
-        <w:t xml:space="preserve">ассистент </w:t>
-      </w:r>
-      <w:r>
-        <w:rPr>
-          <w:sz w:val="28"/>
-        </w:rPr>
-        <w:t>Американов А. А.</w:t>
+        <w:t>асс</w:t>
+      </w:r>
+      <w:r>
+        <w:rPr>
+          <w:sz w:val="28"/>
+        </w:rPr>
+        <w:t>. МИЭМ НИУ ВШЭ</w:t>
       </w:r>
     </w:p>
     <w:p>
@@ -401,6 +401,12 @@
           <w:sz w:val="28"/>
         </w:rPr>
       </w:pPr>
+      <w:r>
+        <w:rPr>
+          <w:sz w:val="28"/>
+        </w:rPr>
+        <w:t>Американов А. А.</w:t>
+      </w:r>
     </w:p>
     <w:p>
       <w:pPr>
@@ -414,6 +420,15 @@
     <w:p>
       <w:pPr>
         <w:pStyle w:val="aa"/>
+        <w:jc w:val="right"/>
+        <w:rPr>
+          <w:sz w:val="28"/>
+        </w:rPr>
+      </w:pPr>
+    </w:p>
+    <w:p>
+      <w:pPr>
+        <w:pStyle w:val="aa"/>
         <w:jc w:val="left"/>
         <w:rPr>
           <w:sz w:val="28"/>
@@ -465,14 +480,6 @@
           <w:sz w:val="28"/>
         </w:rPr>
       </w:pPr>
-    </w:p>
-    <w:p>
-      <w:pPr>
-        <w:pStyle w:val="aa"/>
-        <w:rPr>
-          <w:sz w:val="28"/>
-        </w:rPr>
-      </w:pPr>
       <w:r>
         <w:rPr>
           <w:sz w:val="28"/>
@@ -483,7 +490,14 @@
         <w:rPr>
           <w:sz w:val="28"/>
         </w:rPr>
-        <w:t>20</w:t>
+        <w:t>2</w:t>
+      </w:r>
+      <w:r>
+        <w:rPr>
+          <w:sz w:val="28"/>
+          <w:lang w:val="en-US"/>
+        </w:rPr>
+        <w:t>1</w:t>
       </w:r>
       <w:r>
         <w:rPr>
@@ -575,7 +589,7 @@
             </w:rPr>
             <w:fldChar w:fldCharType="separate"/>
           </w:r>
-          <w:hyperlink w:anchor="_Toc50994893" w:history="1">
+          <w:hyperlink w:anchor="_Toc84263692" w:history="1">
             <w:r>
               <w:rPr>
                 <w:rStyle w:val="a7"/>
@@ -619,7 +633,7 @@
                 <w:noProof/>
                 <w:webHidden/>
               </w:rPr>
-              <w:instrText xml:space="preserve"> PAGEREF _Toc50994893 \h </w:instrText>
+              <w:instrText xml:space="preserve"> PAGEREF _Toc84263692 \h </w:instrText>
             </w:r>
             <w:r>
               <w:rPr>
@@ -665,7 +679,7 @@
               <w:lang w:eastAsia="ru-RU"/>
             </w:rPr>
           </w:pPr>
-          <w:hyperlink w:anchor="_Toc50994894" w:history="1">
+          <w:hyperlink w:anchor="_Toc84263693" w:history="1">
             <w:r>
               <w:rPr>
                 <w:rStyle w:val="a7"/>
@@ -709,7 +723,7 @@
                 <w:noProof/>
                 <w:webHidden/>
               </w:rPr>
-              <w:instrText xml:space="preserve"> PAGEREF _Toc50994894 \h </w:instrText>
+              <w:instrText xml:space="preserve"> PAGEREF _Toc84263693 \h </w:instrText>
             </w:r>
             <w:r>
               <w:rPr>
@@ -755,7 +769,7 @@
               <w:lang w:eastAsia="ru-RU"/>
             </w:rPr>
           </w:pPr>
-          <w:hyperlink w:anchor="_Toc50994895" w:history="1">
+          <w:hyperlink w:anchor="_Toc84263694" w:history="1">
             <w:r>
               <w:rPr>
                 <w:rStyle w:val="a7"/>
@@ -799,7 +813,7 @@
                 <w:noProof/>
                 <w:webHidden/>
               </w:rPr>
-              <w:instrText xml:space="preserve"> PAGEREF _Toc50994895 \h </w:instrText>
+              <w:instrText xml:space="preserve"> PAGEREF _Toc84263694 \h </w:instrText>
             </w:r>
             <w:r>
               <w:rPr>
@@ -845,7 +859,7 @@
               <w:lang w:eastAsia="ru-RU"/>
             </w:rPr>
           </w:pPr>
-          <w:hyperlink w:anchor="_Toc50994896" w:history="1">
+          <w:hyperlink w:anchor="_Toc84263695" w:history="1">
             <w:r>
               <w:rPr>
                 <w:rStyle w:val="a7"/>
@@ -889,7 +903,7 @@
                 <w:noProof/>
                 <w:webHidden/>
               </w:rPr>
-              <w:instrText xml:space="preserve"> PAGEREF _Toc50994896 \h </w:instrText>
+              <w:instrText xml:space="preserve"> PAGEREF _Toc84263695 \h </w:instrText>
             </w:r>
             <w:r>
               <w:rPr>
@@ -935,7 +949,7 @@
               <w:lang w:eastAsia="ru-RU"/>
             </w:rPr>
           </w:pPr>
-          <w:hyperlink w:anchor="_Toc50994897" w:history="1">
+          <w:hyperlink w:anchor="_Toc84263696" w:history="1">
             <w:r>
               <w:rPr>
                 <w:rStyle w:val="a7"/>
@@ -979,7 +993,7 @@
                 <w:noProof/>
                 <w:webHidden/>
               </w:rPr>
-              <w:instrText xml:space="preserve"> PAGEREF _Toc50994897 \h </w:instrText>
+              <w:instrText xml:space="preserve"> PAGEREF _Toc84263696 \h </w:instrText>
             </w:r>
             <w:r>
               <w:rPr>
@@ -1025,7 +1039,7 @@
               <w:lang w:eastAsia="ru-RU"/>
             </w:rPr>
           </w:pPr>
-          <w:hyperlink w:anchor="_Toc50994898" w:history="1">
+          <w:hyperlink w:anchor="_Toc84263697" w:history="1">
             <w:r>
               <w:rPr>
                 <w:rStyle w:val="a7"/>
@@ -1069,7 +1083,7 @@
                 <w:noProof/>
                 <w:webHidden/>
               </w:rPr>
-              <w:instrText xml:space="preserve"> PAGEREF _Toc50994898 \h </w:instrText>
+              <w:instrText xml:space="preserve"> PAGEREF _Toc84263697 \h </w:instrText>
             </w:r>
             <w:r>
               <w:rPr>
@@ -1089,7 +1103,7 @@
                 <w:noProof/>
                 <w:webHidden/>
               </w:rPr>
-              <w:t>6</w:t>
+              <w:t>7</w:t>
             </w:r>
             <w:r>
               <w:rPr>
@@ -1115,7 +1129,7 @@
               <w:lang w:eastAsia="ru-RU"/>
             </w:rPr>
           </w:pPr>
-          <w:hyperlink w:anchor="_Toc50994899" w:history="1">
+          <w:hyperlink w:anchor="_Toc84263698" w:history="1">
             <w:r>
               <w:rPr>
                 <w:rStyle w:val="a7"/>
@@ -1159,7 +1173,7 @@
                 <w:noProof/>
                 <w:webHidden/>
               </w:rPr>
-              <w:instrText xml:space="preserve"> PAGEREF _Toc50994899 \h </w:instrText>
+              <w:instrText xml:space="preserve"> PAGEREF _Toc84263698 \h </w:instrText>
             </w:r>
             <w:r>
               <w:rPr>
@@ -1179,7 +1193,7 @@
                 <w:noProof/>
                 <w:webHidden/>
               </w:rPr>
-              <w:t>6</w:t>
+              <w:t>8</w:t>
             </w:r>
             <w:r>
               <w:rPr>
@@ -1205,7 +1219,7 @@
               <w:lang w:eastAsia="ru-RU"/>
             </w:rPr>
           </w:pPr>
-          <w:hyperlink w:anchor="_Toc50994900" w:history="1">
+          <w:hyperlink w:anchor="_Toc84263699" w:history="1">
             <w:r>
               <w:rPr>
                 <w:rStyle w:val="a7"/>
@@ -1249,7 +1263,7 @@
                 <w:noProof/>
                 <w:webHidden/>
               </w:rPr>
-              <w:instrText xml:space="preserve"> PAGEREF _Toc50994900 \h </w:instrText>
+              <w:instrText xml:space="preserve"> PAGEREF _Toc84263699 \h </w:instrText>
             </w:r>
             <w:r>
               <w:rPr>
@@ -1269,7 +1283,7 @@
                 <w:noProof/>
                 <w:webHidden/>
               </w:rPr>
-              <w:t>6</w:t>
+              <w:t>8</w:t>
             </w:r>
             <w:r>
               <w:rPr>
@@ -1295,7 +1309,7 @@
               <w:lang w:eastAsia="ru-RU"/>
             </w:rPr>
           </w:pPr>
-          <w:hyperlink w:anchor="_Toc50994901" w:history="1">
+          <w:hyperlink w:anchor="_Toc84263700" w:history="1">
             <w:r>
               <w:rPr>
                 <w:rStyle w:val="a7"/>
@@ -1318,7 +1332,7 @@
                 <w:rStyle w:val="a7"/>
                 <w:noProof/>
               </w:rPr>
-              <w:t>Контрольные вопросы</w:t>
+              <w:t>Выводы</w:t>
             </w:r>
             <w:r>
               <w:rPr>
@@ -1339,7 +1353,7 @@
                 <w:noProof/>
                 <w:webHidden/>
               </w:rPr>
-              <w:instrText xml:space="preserve"> PAGEREF _Toc50994901 \h </w:instrText>
+              <w:instrText xml:space="preserve"> PAGEREF _Toc84263700 \h </w:instrText>
             </w:r>
             <w:r>
               <w:rPr>
@@ -1359,7 +1373,7 @@
                 <w:noProof/>
                 <w:webHidden/>
               </w:rPr>
-              <w:t>6</w:t>
+              <w:t>11</w:t>
             </w:r>
             <w:r>
               <w:rPr>
@@ -1385,7 +1399,7 @@
               <w:lang w:eastAsia="ru-RU"/>
             </w:rPr>
           </w:pPr>
-          <w:hyperlink w:anchor="_Toc50994902" w:history="1">
+          <w:hyperlink w:anchor="_Toc84263701" w:history="1">
             <w:r>
               <w:rPr>
                 <w:rStyle w:val="a7"/>
@@ -1408,7 +1422,7 @@
                 <w:rStyle w:val="a7"/>
                 <w:noProof/>
               </w:rPr>
-              <w:t>Выводы</w:t>
+              <w:t>Список литературы</w:t>
             </w:r>
             <w:r>
               <w:rPr>
@@ -1429,7 +1443,7 @@
                 <w:noProof/>
                 <w:webHidden/>
               </w:rPr>
-              <w:instrText xml:space="preserve"> PAGEREF _Toc50994902 \h </w:instrText>
+              <w:instrText xml:space="preserve"> PAGEREF _Toc84263701 \h </w:instrText>
             </w:r>
             <w:r>
               <w:rPr>
@@ -1449,97 +1463,7 @@
                 <w:noProof/>
                 <w:webHidden/>
               </w:rPr>
-              <w:t>6</w:t>
-            </w:r>
-            <w:r>
-              <w:rPr>
-                <w:noProof/>
-                <w:webHidden/>
-              </w:rPr>
-              <w:fldChar w:fldCharType="end"/>
-            </w:r>
-          </w:hyperlink>
-        </w:p>
-        <w:p>
-          <w:pPr>
-            <w:pStyle w:val="14"/>
-            <w:tabs>
-              <w:tab w:val="left" w:pos="1100"/>
-              <w:tab w:val="right" w:leader="dot" w:pos="9855"/>
-            </w:tabs>
-            <w:rPr>
-              <w:rFonts w:asciiTheme="minorHAnsi" w:eastAsiaTheme="minorEastAsia" w:hAnsiTheme="minorHAnsi" w:cstheme="minorBidi"/>
-              <w:noProof/>
-              <w:sz w:val="22"/>
-              <w:szCs w:val="22"/>
-              <w:lang w:eastAsia="ru-RU"/>
-            </w:rPr>
-          </w:pPr>
-          <w:hyperlink w:anchor="_Toc50994903" w:history="1">
-            <w:r>
-              <w:rPr>
-                <w:rStyle w:val="a7"/>
-                <w:noProof/>
-              </w:rPr>
-              <w:t>7.</w:t>
-            </w:r>
-            <w:r>
-              <w:rPr>
-                <w:rFonts w:asciiTheme="minorHAnsi" w:eastAsiaTheme="minorEastAsia" w:hAnsiTheme="minorHAnsi" w:cstheme="minorBidi"/>
-                <w:noProof/>
-                <w:sz w:val="22"/>
-                <w:szCs w:val="22"/>
-                <w:lang w:eastAsia="ru-RU"/>
-              </w:rPr>
-              <w:tab/>
-            </w:r>
-            <w:r>
-              <w:rPr>
-                <w:rStyle w:val="a7"/>
-                <w:noProof/>
-              </w:rPr>
-              <w:t>Список литературы</w:t>
-            </w:r>
-            <w:r>
-              <w:rPr>
-                <w:noProof/>
-                <w:webHidden/>
-              </w:rPr>
-              <w:tab/>
-            </w:r>
-            <w:r>
-              <w:rPr>
-                <w:noProof/>
-                <w:webHidden/>
-              </w:rPr>
-              <w:fldChar w:fldCharType="begin"/>
-            </w:r>
-            <w:r>
-              <w:rPr>
-                <w:noProof/>
-                <w:webHidden/>
-              </w:rPr>
-              <w:instrText xml:space="preserve"> PAGEREF _Toc50994903 \h </w:instrText>
-            </w:r>
-            <w:r>
-              <w:rPr>
-                <w:noProof/>
-                <w:webHidden/>
-              </w:rPr>
-            </w:r>
-            <w:r>
-              <w:rPr>
-                <w:noProof/>
-                <w:webHidden/>
-              </w:rPr>
-              <w:fldChar w:fldCharType="separate"/>
-            </w:r>
-            <w:r>
-              <w:rPr>
-                <w:noProof/>
-                <w:webHidden/>
-              </w:rPr>
-              <w:t>7</w:t>
+              <w:t>11</w:t>
             </w:r>
             <w:r>
               <w:rPr>
@@ -1579,7 +1503,7 @@
       <w:pPr>
         <w:pStyle w:val="10"/>
       </w:pPr>
-      <w:bookmarkStart w:id="0" w:name="_Toc50994893"/>
+      <w:bookmarkStart w:id="0" w:name="_Toc84263692"/>
       <w:r>
         <w:lastRenderedPageBreak/>
         <w:t>Счетчик</w:t>
@@ -1651,7 +1575,7 @@
           <w:numId w:val="5"/>
         </w:numPr>
       </w:pPr>
-      <w:bookmarkStart w:id="1" w:name="_Toc50994894"/>
+      <w:bookmarkStart w:id="1" w:name="_Toc84263693"/>
       <w:r>
         <w:t>Выполнить компиляцию примера</w:t>
       </w:r>
@@ -1804,7 +1728,7 @@
           <w:numId w:val="5"/>
         </w:numPr>
       </w:pPr>
-      <w:bookmarkStart w:id="2" w:name="_Toc50994895"/>
+      <w:bookmarkStart w:id="2" w:name="_Toc84263694"/>
       <w:r>
         <w:lastRenderedPageBreak/>
         <w:t>Выполнить дизассемблирование</w:t>
@@ -2213,35 +2137,7 @@
               <w:rPr>
                 <w:lang w:val="en-US"/>
               </w:rPr>
-              <w:t>$t = $s + </w:t>
-            </w:r>
-            <w:proofErr w:type="spellStart"/>
-            <w:r>
-              <w:rPr>
-                <w:lang w:val="en-US"/>
-              </w:rPr>
-              <w:t>imm</w:t>
-            </w:r>
-            <w:proofErr w:type="spellEnd"/>
-            <w:r>
-              <w:rPr>
-                <w:lang w:val="en-US"/>
-              </w:rPr>
-              <w:t>; </w:t>
-            </w:r>
-            <w:proofErr w:type="spellStart"/>
-            <w:r>
-              <w:rPr>
-                <w:lang w:val="en-US"/>
-              </w:rPr>
-              <w:t>advance_pc</w:t>
-            </w:r>
-            <w:proofErr w:type="spellEnd"/>
-            <w:r>
-              <w:rPr>
-                <w:lang w:val="en-US"/>
-              </w:rPr>
-              <w:t> (4);</w:t>
+              <w:t>$t = $s + imm; advance_pc (4);</w:t>
             </w:r>
           </w:p>
         </w:tc>
@@ -2305,19 +2201,9 @@
               <w:ind w:firstLine="0"/>
               <w:jc w:val="left"/>
             </w:pPr>
-            <w:proofErr w:type="spellStart"/>
-            <w:r>
-              <w:t>addiu</w:t>
-            </w:r>
-            <w:proofErr w:type="spellEnd"/>
-            <w:r>
-              <w:t> $t, $s, </w:t>
-            </w:r>
-            <w:proofErr w:type="spellStart"/>
-            <w:r>
-              <w:t>imm</w:t>
-            </w:r>
-            <w:proofErr w:type="spellEnd"/>
+            <w:r>
+              <w:t>addiu $t, $s, imm</w:t>
+            </w:r>
           </w:p>
         </w:tc>
       </w:tr>
@@ -2381,53 +2267,8 @@
               <w:jc w:val="left"/>
             </w:pPr>
             <w:r>
-              <w:t>0010 01ss </w:t>
-            </w:r>
-            <w:proofErr w:type="spellStart"/>
-            <w:r>
-              <w:t>ssst</w:t>
-            </w:r>
-            <w:proofErr w:type="spellEnd"/>
-            <w:r>
-              <w:t> </w:t>
-            </w:r>
-            <w:proofErr w:type="spellStart"/>
-            <w:r>
-              <w:t>tttt</w:t>
-            </w:r>
-            <w:proofErr w:type="spellEnd"/>
-            <w:r>
-              <w:t> </w:t>
-            </w:r>
-            <w:proofErr w:type="spellStart"/>
-            <w:r>
-              <w:t>iiii</w:t>
-            </w:r>
-            <w:proofErr w:type="spellEnd"/>
-            <w:r>
-              <w:t> </w:t>
-            </w:r>
-            <w:proofErr w:type="spellStart"/>
-            <w:r>
-              <w:t>iiii</w:t>
-            </w:r>
-            <w:proofErr w:type="spellEnd"/>
-            <w:r>
-              <w:t> </w:t>
-            </w:r>
-            <w:proofErr w:type="spellStart"/>
-            <w:r>
-              <w:t>iiii</w:t>
-            </w:r>
-            <w:proofErr w:type="spellEnd"/>
-            <w:r>
-              <w:t> </w:t>
-            </w:r>
-            <w:proofErr w:type="spellStart"/>
-            <w:r>
-              <w:t>iiii</w:t>
-            </w:r>
-            <w:proofErr w:type="spellEnd"/>
+              <w:t>0010 01ss ssst tttt iiii iiii iiii iiii</w:t>
+            </w:r>
           </w:p>
         </w:tc>
       </w:tr>
@@ -2447,7 +2288,7 @@
           <w:numId w:val="5"/>
         </w:numPr>
       </w:pPr>
-      <w:bookmarkStart w:id="3" w:name="_Toc50994896"/>
+      <w:bookmarkStart w:id="3" w:name="_Toc84263695"/>
       <w:r>
         <w:t>Провести моделирование программы</w:t>
       </w:r>
@@ -2677,7 +2518,7 @@
           <w:numId w:val="5"/>
         </w:numPr>
       </w:pPr>
-      <w:bookmarkStart w:id="5" w:name="_Toc50994897"/>
+      <w:bookmarkStart w:id="5" w:name="_Toc84263696"/>
       <w:r>
         <w:t>Собрать проект на одной из плат</w:t>
       </w:r>
@@ -2847,7 +2688,7 @@
       <w:pPr>
         <w:pStyle w:val="10"/>
       </w:pPr>
-      <w:bookmarkStart w:id="7" w:name="_Toc50994898"/>
+      <w:bookmarkStart w:id="7" w:name="_Toc84263697"/>
       <w:r>
         <w:t>Числа Фибоначчи</w:t>
       </w:r>
@@ -2975,7 +2816,7 @@
       <w:pPr>
         <w:pStyle w:val="10"/>
       </w:pPr>
-      <w:bookmarkStart w:id="8" w:name="_Toc50994899"/>
+      <w:bookmarkStart w:id="8" w:name="_Toc84263698"/>
       <w:r>
         <w:lastRenderedPageBreak/>
         <w:t>Квадратный корень</w:t>
@@ -3095,7 +2936,7 @@
       <w:pPr>
         <w:pStyle w:val="10"/>
       </w:pPr>
-      <w:bookmarkStart w:id="9" w:name="_Toc50994900"/>
+      <w:bookmarkStart w:id="9" w:name="_Toc84263699"/>
       <w:r>
         <w:t>Самостоятельная работа</w:t>
       </w:r>
@@ -3127,14 +2968,12 @@
       <w:r>
         <w:t xml:space="preserve">у </w:t>
       </w:r>
-      <w:proofErr w:type="spellStart"/>
       <w:r>
         <w:rPr>
           <w:lang w:val="en-US"/>
         </w:rPr>
         <w:t>jr</w:t>
       </w:r>
-      <w:proofErr w:type="spellEnd"/>
     </w:p>
     <w:p>
       <w:pPr>
@@ -3150,14 +2989,12 @@
       <w:r>
         <w:t xml:space="preserve"> </w:t>
       </w:r>
-      <w:proofErr w:type="spellStart"/>
       <w:r>
         <w:rPr>
           <w:lang w:val="en-US"/>
         </w:rPr>
         <w:t>xori</w:t>
       </w:r>
-      <w:proofErr w:type="spellEnd"/>
     </w:p>
     <w:p>
       <w:pPr>
@@ -3173,14 +3010,12 @@
       <w:r>
         <w:t xml:space="preserve"> </w:t>
       </w:r>
-      <w:proofErr w:type="spellStart"/>
       <w:r>
         <w:rPr>
           <w:lang w:val="en-US"/>
         </w:rPr>
         <w:t>srl</w:t>
       </w:r>
-      <w:proofErr w:type="spellEnd"/>
     </w:p>
     <w:p>
       <w:pPr>
@@ -3196,14 +3031,12 @@
       <w:r>
         <w:t xml:space="preserve"> </w:t>
       </w:r>
-      <w:proofErr w:type="spellStart"/>
       <w:r>
         <w:rPr>
           <w:lang w:val="en-US"/>
         </w:rPr>
         <w:t>xor</w:t>
       </w:r>
-      <w:proofErr w:type="spellEnd"/>
     </w:p>
     <w:p/>
     <w:p>
@@ -3970,7 +3803,7 @@
         <w:pStyle w:val="10"/>
       </w:pPr>
       <w:bookmarkStart w:id="12" w:name="_Toc32828625"/>
-      <w:bookmarkStart w:id="13" w:name="_Toc50994902"/>
+      <w:bookmarkStart w:id="13" w:name="_Toc84263700"/>
       <w:r>
         <w:lastRenderedPageBreak/>
         <w:t>Выводы</w:t>
@@ -4054,7 +3887,7 @@
         </w:rPr>
       </w:pPr>
       <w:bookmarkStart w:id="14" w:name="_Toc32828626"/>
-      <w:bookmarkStart w:id="15" w:name="_Toc50994903"/>
+      <w:bookmarkStart w:id="15" w:name="_Toc84263701"/>
       <w:r>
         <w:t>Список литературы</w:t>
       </w:r>
@@ -4238,9 +4071,6 @@
       <w:pPr>
         <w:pStyle w:val="af2"/>
         <w:ind w:firstLine="0"/>
-        <w:rPr>
-          <w:lang w:val="en-US"/>
-        </w:rPr>
       </w:pPr>
       <w:r>
         <w:rPr>
@@ -4252,10 +4082,13 @@
         <w:t>Видимо</w:t>
       </w:r>
       <w:r>
-        <w:rPr>
-          <w:lang w:val="en-US"/>
-        </w:rPr>
-        <w:t xml:space="preserve"> – regData</w:t>
+        <w:t xml:space="preserve"> – </w:t>
+      </w:r>
+      <w:r>
+        <w:rPr>
+          <w:lang w:val="en-US"/>
+        </w:rPr>
+        <w:t>regData</w:t>
       </w:r>
     </w:p>
   </w:comment>

</xml_diff>